<commit_message>
Adding reqs to word doc.
</commit_message>
<xml_diff>
--- a/HW#1/GraduateAdvisor_22082015_1000.docx
+++ b/HW#1/GraduateAdvisor_22082015_1000.docx
@@ -1,6 +1,6 @@
 
 <file path=word/document.xml><?xml version="1.0" encoding="utf-8"?>
-<w:document xmlns:wpc="http://schemas.microsoft.com/office/word/2010/wordprocessingCanvas" xmlns:mc="http://schemas.openxmlformats.org/markup-compatibility/2006" xmlns:o="urn:schemas-microsoft-com:office:office" xmlns:r="http://schemas.openxmlformats.org/officeDocument/2006/relationships" xmlns:m="http://schemas.openxmlformats.org/officeDocument/2006/math" xmlns:v="urn:schemas-microsoft-com:vml" xmlns:wp14="http://schemas.microsoft.com/office/word/2010/wordprocessingDrawing" xmlns:wp="http://schemas.openxmlformats.org/drawingml/2006/wordprocessingDrawing" xmlns:w10="urn:schemas-microsoft-com:office:word" xmlns:w="http://schemas.openxmlformats.org/wordprocessingml/2006/main" xmlns:w14="http://schemas.microsoft.com/office/word/2010/wordml" xmlns:wpg="http://schemas.microsoft.com/office/word/2010/wordprocessingGroup" xmlns:wpi="http://schemas.microsoft.com/office/word/2010/wordprocessingInk" xmlns:wne="http://schemas.microsoft.com/office/word/2006/wordml" xmlns:wps="http://schemas.microsoft.com/office/word/2010/wordprocessingShape" mc:Ignorable="w14 wp14">
+<w:document xmlns:wpc="http://schemas.microsoft.com/office/word/2010/wordprocessingCanvas" xmlns:mo="http://schemas.microsoft.com/office/mac/office/2008/main" xmlns:mc="http://schemas.openxmlformats.org/markup-compatibility/2006" xmlns:mv="urn:schemas-microsoft-com:mac:vml" xmlns:o="urn:schemas-microsoft-com:office:office" xmlns:r="http://schemas.openxmlformats.org/officeDocument/2006/relationships" xmlns:m="http://schemas.openxmlformats.org/officeDocument/2006/math" xmlns:v="urn:schemas-microsoft-com:vml" xmlns:wp14="http://schemas.microsoft.com/office/word/2010/wordprocessingDrawing" xmlns:wp="http://schemas.openxmlformats.org/drawingml/2006/wordprocessingDrawing" xmlns:w10="urn:schemas-microsoft-com:office:word" xmlns:w="http://schemas.openxmlformats.org/wordprocessingml/2006/main" xmlns:w14="http://schemas.microsoft.com/office/word/2010/wordml" xmlns:wpg="http://schemas.microsoft.com/office/word/2010/wordprocessingGroup" xmlns:wpi="http://schemas.microsoft.com/office/word/2010/wordprocessingInk" xmlns:wne="http://schemas.microsoft.com/office/word/2006/wordml" xmlns:wps="http://schemas.microsoft.com/office/word/2010/wordprocessingShape" mc:Ignorable="w14 wp14">
   <w:body>
     <w:p>
       <w:pPr>
@@ -3533,21 +3533,7 @@
               <w:rPr>
                 <w:rFonts w:ascii="Arial" w:hAnsi="Arial" w:cs="Arial"/>
               </w:rPr>
-              <w:t xml:space="preserve">In terms of registration, the scheduling system is centralized and unrelated to CLEE internal processes. We will be registering our students directly into the main frame [since the students aren’t allowed to do it themselves]. Rebecca would get your survey, make sure there are openings, figure out who is on a waitlist, and enter your course number and register you. Overnight the system runs and your schedule </w:t>
-            </w:r>
-            <w:proofErr w:type="gramStart"/>
-            <w:r>
-              <w:rPr>
-                <w:rFonts w:ascii="Arial" w:hAnsi="Arial" w:cs="Arial"/>
-              </w:rPr>
-              <w:t>is</w:t>
-            </w:r>
-            <w:proofErr w:type="gramEnd"/>
-            <w:r>
-              <w:rPr>
-                <w:rFonts w:ascii="Arial" w:hAnsi="Arial" w:cs="Arial"/>
-              </w:rPr>
-              <w:t xml:space="preserve"> created along with your access to Canvas.</w:t>
+              <w:t>In terms of registration, the scheduling system is centralized and unrelated to CLEE internal processes. We will be registering our students directly into the main frame [since the students aren’t allowed to do it themselves]. Rebecca would get your survey, make sure there are openings, figure out who is on a waitlist, and enter your course number and register you. Overnight the system runs and your schedule is created along with your access to Canvas.</w:t>
             </w:r>
           </w:p>
           <w:p>
@@ -4316,7 +4302,6 @@
                 <w:b/>
               </w:rPr>
             </w:pPr>
-            <w:bookmarkStart w:id="1" w:name="_GoBack"/>
             <w:r>
               <w:rPr>
                 <w:rFonts w:ascii="Arial" w:hAnsi="Arial" w:cs="Arial"/>
@@ -4325,7 +4310,6 @@
               <w:t>Is there any automation we should do around the waitlist?</w:t>
             </w:r>
           </w:p>
-          <w:bookmarkEnd w:id="1"/>
           <w:p>
             <w:pPr>
               <w:pStyle w:val="Standard1"/>
@@ -5243,6 +5227,734 @@
           <w:szCs w:val="20"/>
         </w:rPr>
       </w:pPr>
+      <w:r>
+        <w:rPr>
+          <w:rFonts w:ascii="Arial" w:hAnsi="Arial" w:cs="Arial"/>
+          <w:sz w:val="20"/>
+          <w:szCs w:val="20"/>
+        </w:rPr>
+        <w:t>Requirements:</w:t>
+      </w:r>
+    </w:p>
+    <w:p>
+      <w:pPr>
+        <w:rPr>
+          <w:rFonts w:ascii="Arial" w:hAnsi="Arial" w:cs="Arial"/>
+          <w:sz w:val="20"/>
+          <w:szCs w:val="20"/>
+        </w:rPr>
+      </w:pPr>
+    </w:p>
+    <w:p>
+      <w:pPr>
+        <w:pStyle w:val="ListParagraph"/>
+        <w:numPr>
+          <w:ilvl w:val="0"/>
+          <w:numId w:val="7"/>
+        </w:numPr>
+        <w:rPr>
+          <w:rFonts w:ascii="Arial" w:hAnsi="Arial" w:cs="Arial"/>
+          <w:sz w:val="20"/>
+          <w:szCs w:val="20"/>
+        </w:rPr>
+      </w:pPr>
+      <w:r>
+        <w:rPr>
+          <w:rFonts w:ascii="Arial" w:hAnsi="Arial" w:cs="Arial"/>
+          <w:sz w:val="20"/>
+          <w:szCs w:val="20"/>
+        </w:rPr>
+        <w:t>Functionality Required</w:t>
+      </w:r>
+    </w:p>
+    <w:p>
+      <w:pPr>
+        <w:pStyle w:val="ListParagraph"/>
+        <w:numPr>
+          <w:ilvl w:val="1"/>
+          <w:numId w:val="7"/>
+        </w:numPr>
+        <w:rPr>
+          <w:rFonts w:ascii="Arial" w:hAnsi="Arial" w:cs="Arial"/>
+          <w:sz w:val="20"/>
+          <w:szCs w:val="20"/>
+        </w:rPr>
+      </w:pPr>
+      <w:r>
+        <w:rPr>
+          <w:rFonts w:ascii="Arial" w:hAnsi="Arial" w:cs="Arial"/>
+          <w:sz w:val="20"/>
+          <w:szCs w:val="20"/>
+        </w:rPr>
+        <w:t>System must be able to:</w:t>
+      </w:r>
+    </w:p>
+    <w:p>
+      <w:pPr>
+        <w:pStyle w:val="ListParagraph"/>
+        <w:numPr>
+          <w:ilvl w:val="2"/>
+          <w:numId w:val="7"/>
+        </w:numPr>
+        <w:rPr>
+          <w:rFonts w:ascii="Arial" w:hAnsi="Arial" w:cs="Arial"/>
+          <w:sz w:val="20"/>
+          <w:szCs w:val="20"/>
+        </w:rPr>
+      </w:pPr>
+      <w:r>
+        <w:rPr>
+          <w:rFonts w:ascii="Arial" w:hAnsi="Arial" w:cs="Arial"/>
+          <w:sz w:val="20"/>
+          <w:szCs w:val="20"/>
+        </w:rPr>
+        <w:t>Create survey based on class schedules</w:t>
+      </w:r>
+    </w:p>
+    <w:p>
+      <w:pPr>
+        <w:pStyle w:val="ListParagraph"/>
+        <w:numPr>
+          <w:ilvl w:val="2"/>
+          <w:numId w:val="7"/>
+        </w:numPr>
+        <w:rPr>
+          <w:rFonts w:ascii="Arial" w:hAnsi="Arial" w:cs="Arial"/>
+          <w:sz w:val="20"/>
+          <w:szCs w:val="20"/>
+        </w:rPr>
+      </w:pPr>
+      <w:r>
+        <w:rPr>
+          <w:rFonts w:ascii="Arial" w:hAnsi="Arial" w:cs="Arial"/>
+          <w:sz w:val="20"/>
+          <w:szCs w:val="20"/>
+        </w:rPr>
+        <w:t>Administer survey to entire student body</w:t>
+      </w:r>
+    </w:p>
+    <w:p>
+      <w:pPr>
+        <w:pStyle w:val="ListParagraph"/>
+        <w:numPr>
+          <w:ilvl w:val="2"/>
+          <w:numId w:val="7"/>
+        </w:numPr>
+        <w:rPr>
+          <w:rFonts w:ascii="Arial" w:hAnsi="Arial" w:cs="Arial"/>
+          <w:sz w:val="20"/>
+          <w:szCs w:val="20"/>
+        </w:rPr>
+      </w:pPr>
+      <w:r>
+        <w:rPr>
+          <w:rFonts w:ascii="Arial" w:hAnsi="Arial" w:cs="Arial"/>
+          <w:sz w:val="20"/>
+          <w:szCs w:val="20"/>
+        </w:rPr>
+        <w:t>Report results to administrator</w:t>
+      </w:r>
+    </w:p>
+    <w:p>
+      <w:pPr>
+        <w:pStyle w:val="ListParagraph"/>
+        <w:numPr>
+          <w:ilvl w:val="1"/>
+          <w:numId w:val="7"/>
+        </w:numPr>
+        <w:rPr>
+          <w:rFonts w:ascii="Arial" w:hAnsi="Arial" w:cs="Arial"/>
+          <w:sz w:val="20"/>
+          <w:szCs w:val="20"/>
+        </w:rPr>
+      </w:pPr>
+      <w:r>
+        <w:rPr>
+          <w:rFonts w:ascii="Arial" w:hAnsi="Arial" w:cs="Arial"/>
+          <w:sz w:val="20"/>
+          <w:szCs w:val="20"/>
+        </w:rPr>
+        <w:t>System will track student enrollment priority based on:</w:t>
+      </w:r>
+    </w:p>
+    <w:p>
+      <w:pPr>
+        <w:pStyle w:val="ListParagraph"/>
+        <w:numPr>
+          <w:ilvl w:val="2"/>
+          <w:numId w:val="7"/>
+        </w:numPr>
+        <w:rPr>
+          <w:rFonts w:ascii="Arial" w:hAnsi="Arial" w:cs="Arial"/>
+          <w:sz w:val="20"/>
+          <w:szCs w:val="20"/>
+        </w:rPr>
+      </w:pPr>
+      <w:r>
+        <w:rPr>
+          <w:rFonts w:ascii="Arial" w:hAnsi="Arial" w:cs="Arial"/>
+          <w:sz w:val="20"/>
+          <w:szCs w:val="20"/>
+        </w:rPr>
+        <w:t>Graduation requirements</w:t>
+      </w:r>
+    </w:p>
+    <w:p>
+      <w:pPr>
+        <w:pStyle w:val="ListParagraph"/>
+        <w:numPr>
+          <w:ilvl w:val="2"/>
+          <w:numId w:val="7"/>
+        </w:numPr>
+        <w:rPr>
+          <w:rFonts w:ascii="Arial" w:hAnsi="Arial" w:cs="Arial"/>
+          <w:sz w:val="20"/>
+          <w:szCs w:val="20"/>
+        </w:rPr>
+      </w:pPr>
+      <w:r>
+        <w:rPr>
+          <w:rFonts w:ascii="Arial" w:hAnsi="Arial" w:cs="Arial"/>
+          <w:sz w:val="20"/>
+          <w:szCs w:val="20"/>
+        </w:rPr>
+        <w:t>Seniority</w:t>
+      </w:r>
+    </w:p>
+    <w:p>
+      <w:pPr>
+        <w:pStyle w:val="ListParagraph"/>
+        <w:numPr>
+          <w:ilvl w:val="2"/>
+          <w:numId w:val="7"/>
+        </w:numPr>
+        <w:rPr>
+          <w:rFonts w:ascii="Arial" w:hAnsi="Arial" w:cs="Arial"/>
+          <w:sz w:val="20"/>
+          <w:szCs w:val="20"/>
+        </w:rPr>
+      </w:pPr>
+      <w:r>
+        <w:rPr>
+          <w:rFonts w:ascii="Arial" w:hAnsi="Arial" w:cs="Arial"/>
+          <w:sz w:val="20"/>
+          <w:szCs w:val="20"/>
+        </w:rPr>
+        <w:t>Survey-reported preference</w:t>
+      </w:r>
+    </w:p>
+    <w:p>
+      <w:pPr>
+        <w:pStyle w:val="ListParagraph"/>
+        <w:numPr>
+          <w:ilvl w:val="1"/>
+          <w:numId w:val="7"/>
+        </w:numPr>
+        <w:rPr>
+          <w:rFonts w:ascii="Arial" w:hAnsi="Arial" w:cs="Arial"/>
+          <w:sz w:val="20"/>
+          <w:szCs w:val="20"/>
+        </w:rPr>
+      </w:pPr>
+      <w:r>
+        <w:rPr>
+          <w:rFonts w:ascii="Arial" w:hAnsi="Arial" w:cs="Arial"/>
+          <w:sz w:val="20"/>
+          <w:szCs w:val="20"/>
+        </w:rPr>
+        <w:t>System will flag conflicts in scheduling to the administrator</w:t>
+      </w:r>
+    </w:p>
+    <w:p>
+      <w:pPr>
+        <w:pStyle w:val="ListParagraph"/>
+        <w:numPr>
+          <w:ilvl w:val="1"/>
+          <w:numId w:val="7"/>
+        </w:numPr>
+        <w:rPr>
+          <w:rFonts w:ascii="Arial" w:hAnsi="Arial" w:cs="Arial"/>
+          <w:sz w:val="20"/>
+          <w:szCs w:val="20"/>
+        </w:rPr>
+      </w:pPr>
+      <w:r>
+        <w:rPr>
+          <w:rFonts w:ascii="Arial" w:hAnsi="Arial" w:cs="Arial"/>
+          <w:sz w:val="20"/>
+          <w:szCs w:val="20"/>
+        </w:rPr>
+        <w:t xml:space="preserve">System will alert students with key milestones </w:t>
+      </w:r>
+      <w:r>
+        <w:rPr>
+          <w:rFonts w:ascii="Arial" w:hAnsi="Arial" w:cs="Arial"/>
+          <w:sz w:val="20"/>
+          <w:szCs w:val="20"/>
+        </w:rPr>
+        <w:t xml:space="preserve">e.g. </w:t>
+      </w:r>
+    </w:p>
+    <w:p>
+      <w:pPr>
+        <w:pStyle w:val="ListParagraph"/>
+        <w:numPr>
+          <w:ilvl w:val="2"/>
+          <w:numId w:val="7"/>
+        </w:numPr>
+        <w:rPr>
+          <w:rFonts w:ascii="Arial" w:hAnsi="Arial" w:cs="Arial"/>
+          <w:sz w:val="20"/>
+          <w:szCs w:val="20"/>
+        </w:rPr>
+      </w:pPr>
+      <w:r>
+        <w:rPr>
+          <w:rFonts w:ascii="Arial" w:hAnsi="Arial" w:cs="Arial"/>
+          <w:sz w:val="20"/>
+          <w:szCs w:val="20"/>
+        </w:rPr>
+        <w:t>Day before registration</w:t>
+      </w:r>
+    </w:p>
+    <w:p>
+      <w:pPr>
+        <w:pStyle w:val="ListParagraph"/>
+        <w:numPr>
+          <w:ilvl w:val="2"/>
+          <w:numId w:val="7"/>
+        </w:numPr>
+        <w:rPr>
+          <w:rFonts w:ascii="Arial" w:hAnsi="Arial" w:cs="Arial"/>
+          <w:sz w:val="20"/>
+          <w:szCs w:val="20"/>
+        </w:rPr>
+      </w:pPr>
+      <w:r>
+        <w:rPr>
+          <w:rFonts w:ascii="Arial" w:hAnsi="Arial" w:cs="Arial"/>
+          <w:sz w:val="20"/>
+          <w:szCs w:val="20"/>
+        </w:rPr>
+        <w:t>Waitlisted classes become available</w:t>
+      </w:r>
+    </w:p>
+    <w:p>
+      <w:pPr>
+        <w:pStyle w:val="ListParagraph"/>
+        <w:numPr>
+          <w:ilvl w:val="2"/>
+          <w:numId w:val="7"/>
+        </w:numPr>
+        <w:rPr>
+          <w:rFonts w:ascii="Arial" w:hAnsi="Arial" w:cs="Arial"/>
+          <w:sz w:val="20"/>
+          <w:szCs w:val="20"/>
+        </w:rPr>
+      </w:pPr>
+      <w:r>
+        <w:rPr>
+          <w:rFonts w:ascii="Arial" w:hAnsi="Arial" w:cs="Arial"/>
+          <w:sz w:val="20"/>
+          <w:szCs w:val="20"/>
+        </w:rPr>
+        <w:t>Registration Bars preventing registration</w:t>
+      </w:r>
+    </w:p>
+    <w:p>
+      <w:pPr>
+        <w:pStyle w:val="ListParagraph"/>
+        <w:numPr>
+          <w:ilvl w:val="1"/>
+          <w:numId w:val="7"/>
+        </w:numPr>
+        <w:rPr>
+          <w:rFonts w:ascii="Arial" w:hAnsi="Arial" w:cs="Arial"/>
+          <w:sz w:val="20"/>
+          <w:szCs w:val="20"/>
+        </w:rPr>
+      </w:pPr>
+      <w:r>
+        <w:rPr>
+          <w:rFonts w:ascii="Arial" w:hAnsi="Arial" w:cs="Arial"/>
+          <w:sz w:val="20"/>
+          <w:szCs w:val="20"/>
+        </w:rPr>
+        <w:t>System will be available</w:t>
+      </w:r>
+    </w:p>
+    <w:p>
+      <w:pPr>
+        <w:pStyle w:val="ListParagraph"/>
+        <w:numPr>
+          <w:ilvl w:val="2"/>
+          <w:numId w:val="7"/>
+        </w:numPr>
+        <w:rPr>
+          <w:rFonts w:ascii="Arial" w:hAnsi="Arial" w:cs="Arial"/>
+          <w:sz w:val="20"/>
+          <w:szCs w:val="20"/>
+        </w:rPr>
+      </w:pPr>
+      <w:r>
+        <w:rPr>
+          <w:rFonts w:ascii="Arial" w:hAnsi="Arial" w:cs="Arial"/>
+          <w:sz w:val="20"/>
+          <w:szCs w:val="20"/>
+        </w:rPr>
+        <w:t>For up to 5,000 simultaneous connections</w:t>
+      </w:r>
+    </w:p>
+    <w:p>
+      <w:pPr>
+        <w:pStyle w:val="ListParagraph"/>
+        <w:numPr>
+          <w:ilvl w:val="2"/>
+          <w:numId w:val="7"/>
+        </w:numPr>
+        <w:rPr>
+          <w:rFonts w:ascii="Arial" w:hAnsi="Arial" w:cs="Arial"/>
+          <w:sz w:val="20"/>
+          <w:szCs w:val="20"/>
+        </w:rPr>
+      </w:pPr>
+      <w:r>
+        <w:rPr>
+          <w:rFonts w:ascii="Arial" w:hAnsi="Arial" w:cs="Arial"/>
+          <w:sz w:val="20"/>
+          <w:szCs w:val="20"/>
+        </w:rPr>
+        <w:t>24/7 starting two months before the first class day</w:t>
+      </w:r>
+    </w:p>
+    <w:p>
+      <w:pPr>
+        <w:pStyle w:val="ListParagraph"/>
+        <w:numPr>
+          <w:ilvl w:val="3"/>
+          <w:numId w:val="7"/>
+        </w:numPr>
+        <w:rPr>
+          <w:rFonts w:ascii="Arial" w:hAnsi="Arial" w:cs="Arial"/>
+          <w:sz w:val="20"/>
+          <w:szCs w:val="20"/>
+        </w:rPr>
+      </w:pPr>
+      <w:r>
+        <w:rPr>
+          <w:rFonts w:ascii="Arial" w:hAnsi="Arial" w:cs="Arial"/>
+          <w:sz w:val="20"/>
+          <w:szCs w:val="20"/>
+        </w:rPr>
+        <w:lastRenderedPageBreak/>
+        <w:t>Baring the four hour maintenance window on each Saturday</w:t>
+      </w:r>
+    </w:p>
+    <w:p>
+      <w:pPr>
+        <w:pStyle w:val="ListParagraph"/>
+        <w:numPr>
+          <w:ilvl w:val="0"/>
+          <w:numId w:val="7"/>
+        </w:numPr>
+        <w:rPr>
+          <w:rFonts w:ascii="Arial" w:hAnsi="Arial" w:cs="Arial"/>
+          <w:sz w:val="20"/>
+          <w:szCs w:val="20"/>
+        </w:rPr>
+      </w:pPr>
+      <w:r>
+        <w:rPr>
+          <w:rFonts w:ascii="Arial" w:hAnsi="Arial" w:cs="Arial"/>
+          <w:sz w:val="20"/>
+          <w:szCs w:val="20"/>
+        </w:rPr>
+        <w:t>Data to be Managed</w:t>
+      </w:r>
+    </w:p>
+    <w:p>
+      <w:pPr>
+        <w:pStyle w:val="ListParagraph"/>
+        <w:numPr>
+          <w:ilvl w:val="0"/>
+          <w:numId w:val="7"/>
+        </w:numPr>
+        <w:rPr>
+          <w:rFonts w:ascii="Arial" w:hAnsi="Arial" w:cs="Arial"/>
+          <w:sz w:val="20"/>
+          <w:szCs w:val="20"/>
+        </w:rPr>
+      </w:pPr>
+      <w:r>
+        <w:rPr>
+          <w:rFonts w:ascii="Arial" w:hAnsi="Arial" w:cs="Arial"/>
+          <w:sz w:val="20"/>
+          <w:szCs w:val="20"/>
+        </w:rPr>
+        <w:t>Timing of the System</w:t>
+      </w:r>
+    </w:p>
+    <w:p>
+      <w:pPr>
+        <w:pStyle w:val="ListParagraph"/>
+        <w:numPr>
+          <w:ilvl w:val="0"/>
+          <w:numId w:val="7"/>
+        </w:numPr>
+        <w:rPr>
+          <w:rFonts w:ascii="Arial" w:hAnsi="Arial" w:cs="Arial"/>
+          <w:sz w:val="20"/>
+          <w:szCs w:val="20"/>
+        </w:rPr>
+      </w:pPr>
+      <w:r>
+        <w:rPr>
+          <w:rFonts w:ascii="Arial" w:hAnsi="Arial" w:cs="Arial"/>
+          <w:sz w:val="20"/>
+          <w:szCs w:val="20"/>
+        </w:rPr>
+        <w:t>Non-Functional</w:t>
+      </w:r>
+    </w:p>
+    <w:p>
+      <w:pPr>
+        <w:pStyle w:val="ListParagraph"/>
+        <w:numPr>
+          <w:ilvl w:val="1"/>
+          <w:numId w:val="7"/>
+        </w:numPr>
+        <w:rPr>
+          <w:rFonts w:ascii="Arial" w:hAnsi="Arial" w:cs="Arial"/>
+          <w:sz w:val="20"/>
+          <w:szCs w:val="20"/>
+        </w:rPr>
+      </w:pPr>
+      <w:r>
+        <w:rPr>
+          <w:rFonts w:ascii="Arial" w:hAnsi="Arial" w:cs="Arial"/>
+          <w:sz w:val="20"/>
+          <w:szCs w:val="20"/>
+        </w:rPr>
+        <w:t>Deployed PC-based browsers by Spring 2016</w:t>
+      </w:r>
+    </w:p>
+    <w:p>
+      <w:pPr>
+        <w:pStyle w:val="ListParagraph"/>
+        <w:numPr>
+          <w:ilvl w:val="1"/>
+          <w:numId w:val="7"/>
+        </w:numPr>
+        <w:rPr>
+          <w:rFonts w:ascii="Arial" w:hAnsi="Arial" w:cs="Arial"/>
+          <w:sz w:val="20"/>
+          <w:szCs w:val="20"/>
+        </w:rPr>
+      </w:pPr>
+      <w:r>
+        <w:rPr>
+          <w:rFonts w:ascii="Arial" w:hAnsi="Arial" w:cs="Arial"/>
+          <w:sz w:val="20"/>
+          <w:szCs w:val="20"/>
+        </w:rPr>
+        <w:t>Deployed on Mobile browsers by Fall 2016</w:t>
+      </w:r>
+    </w:p>
+    <w:p>
+      <w:pPr>
+        <w:pStyle w:val="ListParagraph"/>
+        <w:numPr>
+          <w:ilvl w:val="1"/>
+          <w:numId w:val="7"/>
+        </w:numPr>
+        <w:rPr>
+          <w:rFonts w:ascii="Arial" w:hAnsi="Arial" w:cs="Arial"/>
+          <w:sz w:val="20"/>
+          <w:szCs w:val="20"/>
+        </w:rPr>
+      </w:pPr>
+      <w:r>
+        <w:rPr>
+          <w:rFonts w:ascii="Arial" w:hAnsi="Arial" w:cs="Arial"/>
+          <w:sz w:val="20"/>
+          <w:szCs w:val="20"/>
+        </w:rPr>
+        <w:t>Completed for $50,000</w:t>
+      </w:r>
+    </w:p>
+    <w:p>
+      <w:pPr>
+        <w:pStyle w:val="ListParagraph"/>
+        <w:numPr>
+          <w:ilvl w:val="1"/>
+          <w:numId w:val="7"/>
+        </w:numPr>
+        <w:rPr>
+          <w:rFonts w:ascii="Arial" w:hAnsi="Arial" w:cs="Arial"/>
+          <w:sz w:val="20"/>
+          <w:szCs w:val="20"/>
+        </w:rPr>
+      </w:pPr>
+      <w:r>
+        <w:rPr>
+          <w:rFonts w:ascii="Arial" w:hAnsi="Arial" w:cs="Arial"/>
+          <w:sz w:val="20"/>
+          <w:szCs w:val="20"/>
+        </w:rPr>
+        <w:t>Must have performance and use metrics from both student users and administrative users (for periodic assessment)</w:t>
+      </w:r>
+    </w:p>
+    <w:p>
+      <w:pPr>
+        <w:pStyle w:val="ListParagraph"/>
+        <w:numPr>
+          <w:ilvl w:val="1"/>
+          <w:numId w:val="7"/>
+        </w:numPr>
+        <w:rPr>
+          <w:rFonts w:ascii="Arial" w:hAnsi="Arial" w:cs="Arial"/>
+          <w:sz w:val="20"/>
+          <w:szCs w:val="20"/>
+        </w:rPr>
+      </w:pPr>
+      <w:r>
+        <w:rPr>
+          <w:rFonts w:ascii="Arial" w:hAnsi="Arial" w:cs="Arial"/>
+          <w:sz w:val="20"/>
+          <w:szCs w:val="20"/>
+        </w:rPr>
+        <w:t>Must be scalable (student enrollment for future programs is not known)</w:t>
+      </w:r>
+    </w:p>
+    <w:p>
+      <w:pPr>
+        <w:pStyle w:val="ListParagraph"/>
+        <w:numPr>
+          <w:ilvl w:val="1"/>
+          <w:numId w:val="7"/>
+        </w:numPr>
+        <w:rPr>
+          <w:rFonts w:ascii="Arial" w:hAnsi="Arial" w:cs="Arial"/>
+          <w:sz w:val="20"/>
+          <w:szCs w:val="20"/>
+        </w:rPr>
+      </w:pPr>
+      <w:r>
+        <w:rPr>
+          <w:rFonts w:ascii="Arial" w:hAnsi="Arial" w:cs="Arial"/>
+          <w:sz w:val="20"/>
+          <w:szCs w:val="20"/>
+        </w:rPr>
+        <w:t>System must obey any information privacy laws (FERPA)</w:t>
+      </w:r>
+    </w:p>
+    <w:p>
+      <w:pPr>
+        <w:pStyle w:val="ListParagraph"/>
+        <w:numPr>
+          <w:ilvl w:val="0"/>
+          <w:numId w:val="7"/>
+        </w:numPr>
+        <w:rPr>
+          <w:rFonts w:ascii="Arial" w:hAnsi="Arial" w:cs="Arial"/>
+          <w:sz w:val="20"/>
+          <w:szCs w:val="20"/>
+        </w:rPr>
+      </w:pPr>
+      <w:r>
+        <w:rPr>
+          <w:rFonts w:ascii="Arial" w:hAnsi="Arial" w:cs="Arial"/>
+          <w:sz w:val="20"/>
+          <w:szCs w:val="20"/>
+        </w:rPr>
+        <w:t>Installation</w:t>
+      </w:r>
+    </w:p>
+    <w:p>
+      <w:pPr>
+        <w:pStyle w:val="ListParagraph"/>
+        <w:numPr>
+          <w:ilvl w:val="1"/>
+          <w:numId w:val="7"/>
+        </w:numPr>
+        <w:rPr>
+          <w:rFonts w:ascii="Arial" w:hAnsi="Arial" w:cs="Arial"/>
+          <w:sz w:val="20"/>
+          <w:szCs w:val="20"/>
+        </w:rPr>
+      </w:pPr>
+      <w:r>
+        <w:rPr>
+          <w:rFonts w:ascii="Arial" w:hAnsi="Arial" w:cs="Arial"/>
+          <w:sz w:val="20"/>
+          <w:szCs w:val="20"/>
+        </w:rPr>
+        <w:t>Clients for student must work on mobile platforms as well as be accessible from internet-connected PCs (web-application)</w:t>
+      </w:r>
+    </w:p>
+    <w:p>
+      <w:pPr>
+        <w:pStyle w:val="ListParagraph"/>
+        <w:numPr>
+          <w:ilvl w:val="1"/>
+          <w:numId w:val="7"/>
+        </w:numPr>
+        <w:rPr>
+          <w:rFonts w:ascii="Arial" w:hAnsi="Arial" w:cs="Arial"/>
+          <w:sz w:val="20"/>
+          <w:szCs w:val="20"/>
+        </w:rPr>
+      </w:pPr>
+      <w:r>
+        <w:rPr>
+          <w:rFonts w:ascii="Arial" w:hAnsi="Arial" w:cs="Arial"/>
+          <w:sz w:val="20"/>
+          <w:szCs w:val="20"/>
+        </w:rPr>
+        <w:t>Can use currently available hardware or Cloud service</w:t>
+      </w:r>
+    </w:p>
+    <w:p>
+      <w:pPr>
+        <w:pStyle w:val="ListParagraph"/>
+        <w:numPr>
+          <w:ilvl w:val="2"/>
+          <w:numId w:val="7"/>
+        </w:numPr>
+        <w:rPr>
+          <w:rFonts w:ascii="Arial" w:hAnsi="Arial" w:cs="Arial"/>
+          <w:sz w:val="20"/>
+          <w:szCs w:val="20"/>
+        </w:rPr>
+      </w:pPr>
+      <w:r>
+        <w:rPr>
+          <w:rFonts w:ascii="Arial" w:hAnsi="Arial" w:cs="Arial"/>
+          <w:sz w:val="20"/>
+          <w:szCs w:val="20"/>
+        </w:rPr>
+        <w:t>Commercial Services will have to come from the budget</w:t>
+      </w:r>
+      <w:bookmarkStart w:id="1" w:name="_GoBack"/>
+      <w:bookmarkEnd w:id="1"/>
+    </w:p>
+    <w:p>
+      <w:pPr>
+        <w:rPr>
+          <w:rFonts w:ascii="Arial" w:hAnsi="Arial" w:cs="Arial"/>
+          <w:sz w:val="20"/>
+          <w:szCs w:val="20"/>
+        </w:rPr>
+      </w:pPr>
+    </w:p>
+    <w:p>
+      <w:pPr>
+        <w:rPr>
+          <w:rFonts w:ascii="Arial" w:hAnsi="Arial" w:cs="Arial"/>
+          <w:sz w:val="20"/>
+          <w:szCs w:val="20"/>
+        </w:rPr>
+      </w:pPr>
     </w:p>
     <w:sectPr>
       <w:footerReference w:type="default" r:id="rId9"/>
@@ -5256,7 +5968,7 @@
 </file>
 
 <file path=word/endnotes.xml><?xml version="1.0" encoding="utf-8"?>
-<w:endnotes xmlns:wpc="http://schemas.microsoft.com/office/word/2010/wordprocessingCanvas" xmlns:mc="http://schemas.openxmlformats.org/markup-compatibility/2006" xmlns:o="urn:schemas-microsoft-com:office:office" xmlns:r="http://schemas.openxmlformats.org/officeDocument/2006/relationships" xmlns:m="http://schemas.openxmlformats.org/officeDocument/2006/math" xmlns:v="urn:schemas-microsoft-com:vml" xmlns:wp14="http://schemas.microsoft.com/office/word/2010/wordprocessingDrawing" xmlns:wp="http://schemas.openxmlformats.org/drawingml/2006/wordprocessingDrawing" xmlns:w10="urn:schemas-microsoft-com:office:word" xmlns:w="http://schemas.openxmlformats.org/wordprocessingml/2006/main" xmlns:w14="http://schemas.microsoft.com/office/word/2010/wordml" xmlns:wpg="http://schemas.microsoft.com/office/word/2010/wordprocessingGroup" xmlns:wpi="http://schemas.microsoft.com/office/word/2010/wordprocessingInk" xmlns:wne="http://schemas.microsoft.com/office/word/2006/wordml" xmlns:wps="http://schemas.microsoft.com/office/word/2010/wordprocessingShape" mc:Ignorable="w14 wp14">
+<w:endnotes xmlns:wpc="http://schemas.microsoft.com/office/word/2010/wordprocessingCanvas" xmlns:mo="http://schemas.microsoft.com/office/mac/office/2008/main" xmlns:mc="http://schemas.openxmlformats.org/markup-compatibility/2006" xmlns:mv="urn:schemas-microsoft-com:mac:vml" xmlns:o="urn:schemas-microsoft-com:office:office" xmlns:r="http://schemas.openxmlformats.org/officeDocument/2006/relationships" xmlns:m="http://schemas.openxmlformats.org/officeDocument/2006/math" xmlns:v="urn:schemas-microsoft-com:vml" xmlns:wp14="http://schemas.microsoft.com/office/word/2010/wordprocessingDrawing" xmlns:wp="http://schemas.openxmlformats.org/drawingml/2006/wordprocessingDrawing" xmlns:w10="urn:schemas-microsoft-com:office:word" xmlns:w="http://schemas.openxmlformats.org/wordprocessingml/2006/main" xmlns:w14="http://schemas.microsoft.com/office/word/2010/wordml" xmlns:wpg="http://schemas.microsoft.com/office/word/2010/wordprocessingGroup" xmlns:wpi="http://schemas.microsoft.com/office/word/2010/wordprocessingInk" xmlns:wne="http://schemas.microsoft.com/office/word/2006/wordml" xmlns:wps="http://schemas.microsoft.com/office/word/2010/wordprocessingShape" mc:Ignorable="w14 wp14">
   <w:endnote w:type="separator" w:id="-1">
     <w:p>
       <w:r>
@@ -5275,7 +5987,7 @@
 </file>
 
 <file path=word/footer1.xml><?xml version="1.0" encoding="utf-8"?>
-<w:ftr xmlns:wpc="http://schemas.microsoft.com/office/word/2010/wordprocessingCanvas" xmlns:mc="http://schemas.openxmlformats.org/markup-compatibility/2006" xmlns:o="urn:schemas-microsoft-com:office:office" xmlns:r="http://schemas.openxmlformats.org/officeDocument/2006/relationships" xmlns:m="http://schemas.openxmlformats.org/officeDocument/2006/math" xmlns:v="urn:schemas-microsoft-com:vml" xmlns:wp14="http://schemas.microsoft.com/office/word/2010/wordprocessingDrawing" xmlns:wp="http://schemas.openxmlformats.org/drawingml/2006/wordprocessingDrawing" xmlns:w10="urn:schemas-microsoft-com:office:word" xmlns:w="http://schemas.openxmlformats.org/wordprocessingml/2006/main" xmlns:w14="http://schemas.microsoft.com/office/word/2010/wordml" xmlns:wpg="http://schemas.microsoft.com/office/word/2010/wordprocessingGroup" xmlns:wpi="http://schemas.microsoft.com/office/word/2010/wordprocessingInk" xmlns:wne="http://schemas.microsoft.com/office/word/2006/wordml" xmlns:wps="http://schemas.microsoft.com/office/word/2010/wordprocessingShape" mc:Ignorable="w14 wp14">
+<w:ftr xmlns:wpc="http://schemas.microsoft.com/office/word/2010/wordprocessingCanvas" xmlns:mo="http://schemas.microsoft.com/office/mac/office/2008/main" xmlns:mc="http://schemas.openxmlformats.org/markup-compatibility/2006" xmlns:mv="urn:schemas-microsoft-com:mac:vml" xmlns:o="urn:schemas-microsoft-com:office:office" xmlns:r="http://schemas.openxmlformats.org/officeDocument/2006/relationships" xmlns:m="http://schemas.openxmlformats.org/officeDocument/2006/math" xmlns:v="urn:schemas-microsoft-com:vml" xmlns:wp14="http://schemas.microsoft.com/office/word/2010/wordprocessingDrawing" xmlns:wp="http://schemas.openxmlformats.org/drawingml/2006/wordprocessingDrawing" xmlns:w10="urn:schemas-microsoft-com:office:word" xmlns:w="http://schemas.openxmlformats.org/wordprocessingml/2006/main" xmlns:w14="http://schemas.microsoft.com/office/word/2010/wordml" xmlns:wpg="http://schemas.microsoft.com/office/word/2010/wordprocessingGroup" xmlns:wpi="http://schemas.microsoft.com/office/word/2010/wordprocessingInk" xmlns:wne="http://schemas.microsoft.com/office/word/2006/wordml" xmlns:wps="http://schemas.microsoft.com/office/word/2010/wordprocessingShape" mc:Ignorable="w14 wp14">
   <w:p>
     <w:pPr>
       <w:pStyle w:val="Footer"/>
@@ -5309,13 +6021,7 @@
       <w:rPr>
         <w:sz w:val="22"/>
       </w:rPr>
-      <w:t>Copyright ©20</w:t>
-    </w:r>
-    <w:r>
-      <w:rPr>
-        <w:sz w:val="22"/>
-      </w:rPr>
-      <w:t>1</w:t>
+      <w:t>Copyright ©201</w:t>
     </w:r>
     <w:r>
       <w:rPr>
@@ -5348,7 +6054,7 @@
 </file>
 
 <file path=word/footnotes.xml><?xml version="1.0" encoding="utf-8"?>
-<w:footnotes xmlns:wpc="http://schemas.microsoft.com/office/word/2010/wordprocessingCanvas" xmlns:mc="http://schemas.openxmlformats.org/markup-compatibility/2006" xmlns:o="urn:schemas-microsoft-com:office:office" xmlns:r="http://schemas.openxmlformats.org/officeDocument/2006/relationships" xmlns:m="http://schemas.openxmlformats.org/officeDocument/2006/math" xmlns:v="urn:schemas-microsoft-com:vml" xmlns:wp14="http://schemas.microsoft.com/office/word/2010/wordprocessingDrawing" xmlns:wp="http://schemas.openxmlformats.org/drawingml/2006/wordprocessingDrawing" xmlns:w10="urn:schemas-microsoft-com:office:word" xmlns:w="http://schemas.openxmlformats.org/wordprocessingml/2006/main" xmlns:w14="http://schemas.microsoft.com/office/word/2010/wordml" xmlns:wpg="http://schemas.microsoft.com/office/word/2010/wordprocessingGroup" xmlns:wpi="http://schemas.microsoft.com/office/word/2010/wordprocessingInk" xmlns:wne="http://schemas.microsoft.com/office/word/2006/wordml" xmlns:wps="http://schemas.microsoft.com/office/word/2010/wordprocessingShape" mc:Ignorable="w14 wp14">
+<w:footnotes xmlns:wpc="http://schemas.microsoft.com/office/word/2010/wordprocessingCanvas" xmlns:mo="http://schemas.microsoft.com/office/mac/office/2008/main" xmlns:mc="http://schemas.openxmlformats.org/markup-compatibility/2006" xmlns:mv="urn:schemas-microsoft-com:mac:vml" xmlns:o="urn:schemas-microsoft-com:office:office" xmlns:r="http://schemas.openxmlformats.org/officeDocument/2006/relationships" xmlns:m="http://schemas.openxmlformats.org/officeDocument/2006/math" xmlns:v="urn:schemas-microsoft-com:vml" xmlns:wp14="http://schemas.microsoft.com/office/word/2010/wordprocessingDrawing" xmlns:wp="http://schemas.openxmlformats.org/drawingml/2006/wordprocessingDrawing" xmlns:w10="urn:schemas-microsoft-com:office:word" xmlns:w="http://schemas.openxmlformats.org/wordprocessingml/2006/main" xmlns:w14="http://schemas.microsoft.com/office/word/2010/wordml" xmlns:wpg="http://schemas.microsoft.com/office/word/2010/wordprocessingGroup" xmlns:wpi="http://schemas.microsoft.com/office/word/2010/wordprocessingInk" xmlns:wne="http://schemas.microsoft.com/office/word/2006/wordml" xmlns:wps="http://schemas.microsoft.com/office/word/2010/wordprocessingShape" mc:Ignorable="w14 wp14">
   <w:footnote w:type="separator" w:id="-1">
     <w:p>
       <w:r>
@@ -5367,7 +6073,7 @@
 </file>
 
 <file path=word/numbering.xml><?xml version="1.0" encoding="utf-8"?>
-<w:numbering xmlns:wpc="http://schemas.microsoft.com/office/word/2010/wordprocessingCanvas" xmlns:mc="http://schemas.openxmlformats.org/markup-compatibility/2006" xmlns:o="urn:schemas-microsoft-com:office:office" xmlns:r="http://schemas.openxmlformats.org/officeDocument/2006/relationships" xmlns:m="http://schemas.openxmlformats.org/officeDocument/2006/math" xmlns:v="urn:schemas-microsoft-com:vml" xmlns:wp14="http://schemas.microsoft.com/office/word/2010/wordprocessingDrawing" xmlns:wp="http://schemas.openxmlformats.org/drawingml/2006/wordprocessingDrawing" xmlns:w10="urn:schemas-microsoft-com:office:word" xmlns:w="http://schemas.openxmlformats.org/wordprocessingml/2006/main" xmlns:w14="http://schemas.microsoft.com/office/word/2010/wordml" xmlns:wpg="http://schemas.microsoft.com/office/word/2010/wordprocessingGroup" xmlns:wpi="http://schemas.microsoft.com/office/word/2010/wordprocessingInk" xmlns:wne="http://schemas.microsoft.com/office/word/2006/wordml" xmlns:wps="http://schemas.microsoft.com/office/word/2010/wordprocessingShape" mc:Ignorable="w14 wp14">
+<w:numbering xmlns:wpc="http://schemas.microsoft.com/office/word/2010/wordprocessingCanvas" xmlns:mo="http://schemas.microsoft.com/office/mac/office/2008/main" xmlns:mc="http://schemas.openxmlformats.org/markup-compatibility/2006" xmlns:mv="urn:schemas-microsoft-com:mac:vml" xmlns:o="urn:schemas-microsoft-com:office:office" xmlns:r="http://schemas.openxmlformats.org/officeDocument/2006/relationships" xmlns:m="http://schemas.openxmlformats.org/officeDocument/2006/math" xmlns:v="urn:schemas-microsoft-com:vml" xmlns:wp14="http://schemas.microsoft.com/office/word/2010/wordprocessingDrawing" xmlns:wp="http://schemas.openxmlformats.org/drawingml/2006/wordprocessingDrawing" xmlns:w10="urn:schemas-microsoft-com:office:word" xmlns:w="http://schemas.openxmlformats.org/wordprocessingml/2006/main" xmlns:w14="http://schemas.microsoft.com/office/word/2010/wordml" xmlns:wpg="http://schemas.microsoft.com/office/word/2010/wordprocessingGroup" xmlns:wpi="http://schemas.microsoft.com/office/word/2010/wordprocessingInk" xmlns:wne="http://schemas.microsoft.com/office/word/2006/wordml" xmlns:wps="http://schemas.microsoft.com/office/word/2010/wordprocessingShape" mc:Ignorable="w14 wp14">
   <w:abstractNum w:abstractNumId="0">
     <w:nsid w:val="FFFFFF1D"/>
     <w:multiLevelType w:val="multilevel"/>
@@ -5824,6 +6530,119 @@
     </w:lvl>
   </w:abstractNum>
   <w:abstractNum w:abstractNumId="4">
+    <w:nsid w:val="4C337574"/>
+    <w:multiLevelType w:val="hybridMultilevel"/>
+    <w:tmpl w:val="8778AF14"/>
+    <w:lvl w:ilvl="0" w:tplc="04090001">
+      <w:start w:val="1"/>
+      <w:numFmt w:val="bullet"/>
+      <w:lvlText w:val=""/>
+      <w:lvlJc w:val="left"/>
+      <w:pPr>
+        <w:ind w:left="720" w:hanging="360"/>
+      </w:pPr>
+      <w:rPr>
+        <w:rFonts w:ascii="Symbol" w:hAnsi="Symbol" w:hint="default"/>
+      </w:rPr>
+    </w:lvl>
+    <w:lvl w:ilvl="1" w:tplc="04090003">
+      <w:start w:val="1"/>
+      <w:numFmt w:val="bullet"/>
+      <w:lvlText w:val="o"/>
+      <w:lvlJc w:val="left"/>
+      <w:pPr>
+        <w:ind w:left="1440" w:hanging="360"/>
+      </w:pPr>
+      <w:rPr>
+        <w:rFonts w:ascii="Courier New" w:hAnsi="Courier New" w:hint="default"/>
+      </w:rPr>
+    </w:lvl>
+    <w:lvl w:ilvl="2" w:tplc="04090005">
+      <w:start w:val="1"/>
+      <w:numFmt w:val="bullet"/>
+      <w:lvlText w:val=""/>
+      <w:lvlJc w:val="left"/>
+      <w:pPr>
+        <w:ind w:left="2160" w:hanging="360"/>
+      </w:pPr>
+      <w:rPr>
+        <w:rFonts w:ascii="Wingdings" w:hAnsi="Wingdings" w:hint="default"/>
+      </w:rPr>
+    </w:lvl>
+    <w:lvl w:ilvl="3" w:tplc="04090001">
+      <w:start w:val="1"/>
+      <w:numFmt w:val="bullet"/>
+      <w:lvlText w:val=""/>
+      <w:lvlJc w:val="left"/>
+      <w:pPr>
+        <w:ind w:left="2880" w:hanging="360"/>
+      </w:pPr>
+      <w:rPr>
+        <w:rFonts w:ascii="Symbol" w:hAnsi="Symbol" w:hint="default"/>
+      </w:rPr>
+    </w:lvl>
+    <w:lvl w:ilvl="4" w:tplc="04090003" w:tentative="1">
+      <w:start w:val="1"/>
+      <w:numFmt w:val="bullet"/>
+      <w:lvlText w:val="o"/>
+      <w:lvlJc w:val="left"/>
+      <w:pPr>
+        <w:ind w:left="3600" w:hanging="360"/>
+      </w:pPr>
+      <w:rPr>
+        <w:rFonts w:ascii="Courier New" w:hAnsi="Courier New" w:hint="default"/>
+      </w:rPr>
+    </w:lvl>
+    <w:lvl w:ilvl="5" w:tplc="04090005" w:tentative="1">
+      <w:start w:val="1"/>
+      <w:numFmt w:val="bullet"/>
+      <w:lvlText w:val=""/>
+      <w:lvlJc w:val="left"/>
+      <w:pPr>
+        <w:ind w:left="4320" w:hanging="360"/>
+      </w:pPr>
+      <w:rPr>
+        <w:rFonts w:ascii="Wingdings" w:hAnsi="Wingdings" w:hint="default"/>
+      </w:rPr>
+    </w:lvl>
+    <w:lvl w:ilvl="6" w:tplc="04090001" w:tentative="1">
+      <w:start w:val="1"/>
+      <w:numFmt w:val="bullet"/>
+      <w:lvlText w:val=""/>
+      <w:lvlJc w:val="left"/>
+      <w:pPr>
+        <w:ind w:left="5040" w:hanging="360"/>
+      </w:pPr>
+      <w:rPr>
+        <w:rFonts w:ascii="Symbol" w:hAnsi="Symbol" w:hint="default"/>
+      </w:rPr>
+    </w:lvl>
+    <w:lvl w:ilvl="7" w:tplc="04090003" w:tentative="1">
+      <w:start w:val="1"/>
+      <w:numFmt w:val="bullet"/>
+      <w:lvlText w:val="o"/>
+      <w:lvlJc w:val="left"/>
+      <w:pPr>
+        <w:ind w:left="5760" w:hanging="360"/>
+      </w:pPr>
+      <w:rPr>
+        <w:rFonts w:ascii="Courier New" w:hAnsi="Courier New" w:hint="default"/>
+      </w:rPr>
+    </w:lvl>
+    <w:lvl w:ilvl="8" w:tplc="04090005" w:tentative="1">
+      <w:start w:val="1"/>
+      <w:numFmt w:val="bullet"/>
+      <w:lvlText w:val=""/>
+      <w:lvlJc w:val="left"/>
+      <w:pPr>
+        <w:ind w:left="6480" w:hanging="360"/>
+      </w:pPr>
+      <w:rPr>
+        <w:rFonts w:ascii="Wingdings" w:hAnsi="Wingdings" w:hint="default"/>
+      </w:rPr>
+    </w:lvl>
+  </w:abstractNum>
+  <w:abstractNum w:abstractNumId="5">
     <w:nsid w:val="678E0460"/>
     <w:multiLevelType w:val="hybridMultilevel"/>
     <w:tmpl w:val="8A72AF28"/>
@@ -5964,7 +6783,7 @@
       </w:rPr>
     </w:lvl>
   </w:abstractNum>
-  <w:abstractNum w:abstractNumId="5">
+  <w:abstractNum w:abstractNumId="6">
     <w:nsid w:val="733E5D36"/>
     <w:multiLevelType w:val="hybridMultilevel"/>
     <w:tmpl w:val="92D43390"/>
@@ -6107,10 +6926,10 @@
     </w:lvl>
   </w:abstractNum>
   <w:num w:numId="1">
-    <w:abstractNumId w:val="4"/>
+    <w:abstractNumId w:val="5"/>
   </w:num>
   <w:num w:numId="2">
-    <w:abstractNumId w:val="5"/>
+    <w:abstractNumId w:val="6"/>
   </w:num>
   <w:num w:numId="3">
     <w:abstractNumId w:val="1"/>
@@ -6123,6 +6942,9 @@
   </w:num>
   <w:num w:numId="6">
     <w:abstractNumId w:val="3"/>
+  </w:num>
+  <w:num w:numId="7">
+    <w:abstractNumId w:val="4"/>
   </w:num>
 </w:numbering>
 </file>
@@ -6138,7 +6960,7 @@
     </w:rPrDefault>
     <w:pPrDefault/>
   </w:docDefaults>
-  <w:latentStyles w:defLockedState="0" w:defUIPriority="0" w:defSemiHidden="0" w:defUnhideWhenUsed="0" w:defQFormat="0" w:count="267">
+  <w:latentStyles w:defLockedState="0" w:defUIPriority="0" w:defSemiHidden="0" w:defUnhideWhenUsed="0" w:defQFormat="0" w:count="276">
     <w:lsdException w:name="Normal" w:qFormat="1"/>
     <w:lsdException w:name="heading 1" w:qFormat="1"/>
     <w:lsdException w:name="heading 2" w:semiHidden="1" w:unhideWhenUsed="1" w:qFormat="1"/>
@@ -6394,11 +7216,22 @@
       <w:szCs w:val="20"/>
     </w:rPr>
   </w:style>
+  <w:style w:type="paragraph" w:styleId="ListParagraph">
+    <w:name w:val="List Paragraph"/>
+    <w:basedOn w:val="Normal"/>
+    <w:uiPriority w:val="34"/>
+    <w:qFormat/>
+    <w:rsid w:val="007E1DAE"/>
+    <w:pPr>
+      <w:ind w:left="720"/>
+      <w:contextualSpacing/>
+    </w:pPr>
+  </w:style>
 </w:styles>
 </file>
 
 <file path=word/stylesWithEffects.xml><?xml version="1.0" encoding="utf-8"?>
-<w:styles xmlns:wpc="http://schemas.microsoft.com/office/word/2010/wordprocessingCanvas" xmlns:mc="http://schemas.openxmlformats.org/markup-compatibility/2006" xmlns:o="urn:schemas-microsoft-com:office:office" xmlns:r="http://schemas.openxmlformats.org/officeDocument/2006/relationships" xmlns:m="http://schemas.openxmlformats.org/officeDocument/2006/math" xmlns:v="urn:schemas-microsoft-com:vml" xmlns:wp14="http://schemas.microsoft.com/office/word/2010/wordprocessingDrawing" xmlns:wp="http://schemas.openxmlformats.org/drawingml/2006/wordprocessingDrawing" xmlns:w10="urn:schemas-microsoft-com:office:word" xmlns:w="http://schemas.openxmlformats.org/wordprocessingml/2006/main" xmlns:w14="http://schemas.microsoft.com/office/word/2010/wordml" xmlns:wpg="http://schemas.microsoft.com/office/word/2010/wordprocessingGroup" xmlns:wpi="http://schemas.microsoft.com/office/word/2010/wordprocessingInk" xmlns:wne="http://schemas.microsoft.com/office/word/2006/wordml" xmlns:wps="http://schemas.microsoft.com/office/word/2010/wordprocessingShape" mc:Ignorable="w14 wp14">
+<w:styles xmlns:wpc="http://schemas.microsoft.com/office/word/2010/wordprocessingCanvas" xmlns:mo="http://schemas.microsoft.com/office/mac/office/2008/main" xmlns:mc="http://schemas.openxmlformats.org/markup-compatibility/2006" xmlns:mv="urn:schemas-microsoft-com:mac:vml" xmlns:o="urn:schemas-microsoft-com:office:office" xmlns:r="http://schemas.openxmlformats.org/officeDocument/2006/relationships" xmlns:m="http://schemas.openxmlformats.org/officeDocument/2006/math" xmlns:v="urn:schemas-microsoft-com:vml" xmlns:wp14="http://schemas.microsoft.com/office/word/2010/wordprocessingDrawing" xmlns:wp="http://schemas.openxmlformats.org/drawingml/2006/wordprocessingDrawing" xmlns:w10="urn:schemas-microsoft-com:office:word" xmlns:w="http://schemas.openxmlformats.org/wordprocessingml/2006/main" xmlns:w14="http://schemas.microsoft.com/office/word/2010/wordml" xmlns:wpg="http://schemas.microsoft.com/office/word/2010/wordprocessingGroup" xmlns:wpi="http://schemas.microsoft.com/office/word/2010/wordprocessingInk" xmlns:wne="http://schemas.microsoft.com/office/word/2006/wordml" xmlns:wps="http://schemas.microsoft.com/office/word/2010/wordprocessingShape" mc:Ignorable="w14 wp14">
   <w:docDefaults>
     <w:rPrDefault>
       <w:rPr>
@@ -6408,7 +7241,7 @@
     </w:rPrDefault>
     <w:pPrDefault/>
   </w:docDefaults>
-  <w:latentStyles w:defLockedState="0" w:defUIPriority="0" w:defSemiHidden="0" w:defUnhideWhenUsed="0" w:defQFormat="0" w:count="267">
+  <w:latentStyles w:defLockedState="0" w:defUIPriority="0" w:defSemiHidden="0" w:defUnhideWhenUsed="0" w:defQFormat="0" w:count="276">
     <w:lsdException w:name="Normal" w:qFormat="1"/>
     <w:lsdException w:name="heading 1" w:qFormat="1"/>
     <w:lsdException w:name="heading 2" w:semiHidden="1" w:unhideWhenUsed="1" w:qFormat="1"/>
@@ -6663,6 +7496,17 @@
       <w:sz w:val="20"/>
       <w:szCs w:val="20"/>
     </w:rPr>
+  </w:style>
+  <w:style w:type="paragraph" w:styleId="ListParagraph">
+    <w:name w:val="List Paragraph"/>
+    <w:basedOn w:val="Normal"/>
+    <w:uiPriority w:val="34"/>
+    <w:qFormat/>
+    <w:rsid w:val="007E1DAE"/>
+    <w:pPr>
+      <w:ind w:left="720"/>
+      <w:contextualSpacing/>
+    </w:pPr>
   </w:style>
 </w:styles>
 </file>
@@ -6957,7 +7801,7 @@
 </file>
 
 <file path=customXml/itemProps1.xml><?xml version="1.0" encoding="utf-8"?>
-<ds:datastoreItem xmlns:ds="http://schemas.openxmlformats.org/officeDocument/2006/customXml" ds:itemID="{A602D134-34AD-48B0-944C-7AB1C59F349B}">
+<ds:datastoreItem xmlns:ds="http://schemas.openxmlformats.org/officeDocument/2006/customXml" ds:itemID="{C4749E32-97C8-CD46-849E-4E099F548316}">
   <ds:schemaRefs>
     <ds:schemaRef ds:uri="http://schemas.openxmlformats.org/officeDocument/2006/bibliography"/>
   </ds:schemaRefs>

</xml_diff>